<commit_message>
Add Report Download Button
</commit_message>
<xml_diff>
--- a/Report/Report_Positive.docx
+++ b/Report/Report_Positive.docx
@@ -961,14 +961,16 @@
     <w:p>
       <w:pPr>
         <w:spacing w:line="240" w:lineRule="auto"/>
-        <w:ind w:left="-426"/>
+        <w:ind w:left="-567"/>
         <w:jc w:val="both"/>
         <w:rPr>
           <w:rFonts w:ascii="Arial" w:hAnsi="Arial" w:cs="Arial"/>
           <w:b/>
           <w:bCs/>
-          <w:sz w:val="20"/>
-          <w:szCs w:val="20"/>
+          <w:color w:val="336699"/>
+          <w:sz w:val="28"/>
+          <w:szCs w:val="28"/>
+          <w:lang w:val="en-US"/>
         </w:rPr>
       </w:pPr>
       <w:r>

</xml_diff>